<commit_message>
Humedad y Anexo listo
</commit_message>
<xml_diff>
--- a/public/humedadplantilla.docx
+++ b/public/humedadplantilla.docx
@@ -15,46 +15,40 @@
     </w:p>
     <w:p>
       <w:r>
+        <w:t>{#tractoras}</w:t>
+      </w:r>
+    </w:p>
+    <w:p>
+      <w:r>
+        <w:t>Tractora con matrícula {</w:t>
+      </w:r>
+      <w:proofErr w:type="spellStart"/>
+      <w:r>
+        <w:t>matriculaTractora</w:t>
+      </w:r>
+      <w:proofErr w:type="spellEnd"/>
+      <w:r>
+        <w:t xml:space="preserve">} y con remolque </w:t>
+      </w:r>
+      <w:r>
         <w:t>{</w:t>
       </w:r>
-      <w:r>
-        <w:t>#</w:t>
-      </w:r>
-      <w:proofErr w:type="gramStart"/>
-      <w:r>
-        <w:t xml:space="preserve">tractoras </w:t>
-      </w:r>
-      <w:r>
-        <w:t>}Tractora</w:t>
-      </w:r>
-      <w:proofErr w:type="gramEnd"/>
-      <w:r>
-        <w:t xml:space="preserve"> con matrícula {{</w:t>
-      </w:r>
-      <w:r>
-        <w:t>matriculas</w:t>
-      </w:r>
-      <w:r>
-        <w:t>}} y con remolque {{</w:t>
-      </w:r>
-      <w:r>
-        <w:t>remolque</w:t>
-      </w:r>
-      <w:r>
-        <w:t>}}</w:t>
-      </w:r>
-    </w:p>
-    <w:p>
-      <w:r>
-        <w:t>{/</w:t>
-      </w:r>
-      <w:r>
-        <w:t>tractoras</w:t>
-      </w:r>
+      <w:proofErr w:type="spellStart"/>
+      <w:r>
+        <w:t>matriculaRemolque</w:t>
+      </w:r>
+      <w:proofErr w:type="spellEnd"/>
       <w:r>
         <w:t>}</w:t>
       </w:r>
     </w:p>
+    <w:p>
+      <w:r>
+        <w:t>{/tractoras}</w:t>
+      </w:r>
+    </w:p>
+    <w:p/>
+    <w:p/>
     <w:p/>
     <w:p>
       <w:pPr>
@@ -94,17 +88,23 @@
         <w:t xml:space="preserve"> a </w:t>
       </w:r>
       <w:r>
-        <w:t>{{</w:t>
+        <w:t>{</w:t>
       </w:r>
       <w:r>
         <w:t>fecha</w:t>
       </w:r>
       <w:r>
-        <w:t>}}</w:t>
+        <w:t>}</w:t>
       </w:r>
     </w:p>
     <w:p/>
-    <w:p/>
+    <w:p>
+      <w:pPr>
+        <w:rPr>
+          <w:u w:val="single"/>
+        </w:rPr>
+      </w:pPr>
+    </w:p>
     <w:p/>
     <w:p/>
     <w:p>

</xml_diff>